<commit_message>
All done but MouseEvent
</commit_message>
<xml_diff>
--- a/Event Practice/COSC 2328 Javascript Mouse Event Practice.docx
+++ b/Event Practice/COSC 2328 Javascript Mouse Event Practice.docx
@@ -73,6 +73,15 @@
         <w:t>src</w:t>
       </w:r>
       <w:proofErr w:type="spellEnd"/>
+      <w:r>
+        <w:t xml:space="preserve"> </w:t>
+      </w:r>
+      <w:r>
+        <w:rPr>
+          <w:b/>
+        </w:rPr>
+        <w:t>(DONE)</w:t>
+      </w:r>
     </w:p>
     <w:p>
       <w:pPr>
@@ -88,6 +97,31 @@
       <w:r>
         <w:t>. This should be continuous (i.e. do not set the increase size to a static value)</w:t>
       </w:r>
+      <w:r>
+        <w:t xml:space="preserve"> </w:t>
+      </w:r>
+      <w:r>
+        <w:rPr>
+          <w:b/>
+        </w:rPr>
+        <w:t>(</w:t>
+      </w:r>
+      <w:proofErr w:type="spellStart"/>
+      <w:r>
+        <w:rPr>
+          <w:b/>
+        </w:rPr>
+        <w:t>kinda</w:t>
+      </w:r>
+      <w:proofErr w:type="spellEnd"/>
+      <w:r>
+        <w:rPr>
+          <w:b/>
+        </w:rPr>
+        <w:t xml:space="preserve"> done?)</w:t>
+      </w:r>
+      <w:bookmarkStart w:id="0" w:name="_GoBack"/>
+      <w:bookmarkEnd w:id="0"/>
     </w:p>
     <w:p>
       <w:pPr>
@@ -96,9 +130,21 @@
           <w:ilvl w:val="0"/>
           <w:numId w:val="1"/>
         </w:numPr>
+        <w:rPr>
+          <w:b/>
+        </w:rPr>
       </w:pPr>
       <w:r>
         <w:t>When we enter text field txt1, change its background color to light blue. When we exit txt1, change its color to orange.</w:t>
+      </w:r>
+      <w:r>
+        <w:t xml:space="preserve"> </w:t>
+      </w:r>
+      <w:r>
+        <w:rPr>
+          <w:b/>
+        </w:rPr>
+        <w:t>(DONE)</w:t>
       </w:r>
     </w:p>
     <w:p>
@@ -112,6 +158,15 @@
       <w:r>
         <w:t>When we move the mouse over the graph image (id “graph”), we want to retrieve the x and y coordinates and store them inside number fields num1 and num2.</w:t>
       </w:r>
+      <w:r>
+        <w:t xml:space="preserve"> </w:t>
+      </w:r>
+      <w:r>
+        <w:rPr>
+          <w:b/>
+        </w:rPr>
+        <w:t>(DONE)</w:t>
+      </w:r>
     </w:p>
     <w:p>
       <w:pPr>
@@ -130,15 +185,30 @@
       </w:r>
       <w:proofErr w:type="spellEnd"/>
       <w:r>
-        <w:t xml:space="preserve">” return img2 to its original size, and give a popup which contains the </w:t>
+        <w:t xml:space="preserve">” return img2 to its original </w:t>
+      </w:r>
+      <w:proofErr w:type="gramStart"/>
+      <w:r>
+        <w:t>size, and</w:t>
+      </w:r>
+      <w:proofErr w:type="gramEnd"/>
+      <w:r>
+        <w:t xml:space="preserve"> give a popup which contains the </w:t>
       </w:r>
       <w:r>
         <w:t>values</w:t>
       </w:r>
-      <w:bookmarkStart w:id="0" w:name="_GoBack"/>
-      <w:bookmarkEnd w:id="0"/>
       <w:r>
         <w:t xml:space="preserve"> currently in the three input fields.</w:t>
+      </w:r>
+      <w:r>
+        <w:t xml:space="preserve"> </w:t>
+      </w:r>
+      <w:r>
+        <w:rPr>
+          <w:b/>
+        </w:rPr>
+        <w:t>(DONE)</w:t>
       </w:r>
     </w:p>
     <w:sectPr>

</xml_diff>